<commit_message>
update for git commit and git push command
</commit_message>
<xml_diff>
--- a/git-learning.docx
+++ b/git-learning.docx
@@ -30,7 +30,15 @@
     </w:p>
     <w:p>
       <w:r>
-        <w:t>After that we need to clone the newly created repository in order to modify or add new files or folders.</w:t>
+        <w:t xml:space="preserve">After that we need to clone the newly created repository </w:t>
+      </w:r>
+      <w:proofErr w:type="gramStart"/>
+      <w:r>
+        <w:t>in order to</w:t>
+      </w:r>
+      <w:proofErr w:type="gramEnd"/>
+      <w:r>
+        <w:t xml:space="preserve"> modify or add new files or folders.</w:t>
       </w:r>
     </w:p>
     <w:p>
@@ -171,10 +179,21 @@
         <w:rPr>
           <w:b/>
         </w:rPr>
-        <w:t>@git add % changed files and folder%</w:t>
-      </w:r>
-      <w:r>
-        <w:t xml:space="preserve">  ( @git add .)</w:t>
+        <w:t>@git add % changed files and folder</w:t>
+      </w:r>
+      <w:proofErr w:type="gramStart"/>
+      <w:r>
+        <w:rPr>
+          <w:b/>
+        </w:rPr>
+        <w:t>%</w:t>
+      </w:r>
+      <w:r>
+        <w:t xml:space="preserve">  (</w:t>
+      </w:r>
+      <w:proofErr w:type="gramEnd"/>
+      <w:r>
+        <w:t xml:space="preserve"> @git add .)</w:t>
       </w:r>
     </w:p>
     <w:p>
@@ -251,11 +270,39 @@
           <w:b/>
         </w:rPr>
       </w:pPr>
-      <w:r>
-        <w:rPr>
-          <w:b/>
-        </w:rPr>
+    </w:p>
+    <w:p>
+      <w:pPr>
+        <w:rPr>
+          <w:b/>
+        </w:rPr>
+      </w:pPr>
+    </w:p>
+    <w:p>
+      <w:pPr>
+        <w:rPr>
+          <w:b/>
+        </w:rPr>
+      </w:pPr>
+    </w:p>
+    <w:p>
+      <w:pPr>
+        <w:rPr>
+          <w:b/>
+        </w:rPr>
+      </w:pPr>
+      <w:r>
+        <w:rPr>
+          <w:b/>
+        </w:rPr>
+        <w:lastRenderedPageBreak/>
         <w:t>@git commit</w:t>
+      </w:r>
+      <w:r>
+        <w:rPr>
+          <w:b/>
+        </w:rPr>
+        <w:t xml:space="preserve"> -a -m %comment%</w:t>
       </w:r>
     </w:p>
     <w:p>
@@ -270,17 +317,74 @@
         <w:t>Commit the changes to local data base.</w:t>
       </w:r>
     </w:p>
-    <w:p>
-      <w:pPr>
-        <w:rPr>
-          <w:b/>
-        </w:rPr>
-      </w:pPr>
-      <w:r>
-        <w:rPr>
-          <w:b/>
-        </w:rPr>
-        <w:lastRenderedPageBreak/>
+    <w:p/>
+    <w:p>
+      <w:r>
+        <w:rPr>
+          <w:noProof/>
+        </w:rPr>
+        <w:drawing>
+          <wp:inline distT="0" distB="0" distL="0" distR="0" wp14:anchorId="3DD1C558" wp14:editId="11DEE0AA">
+            <wp:extent cx="5937250" cy="3613150"/>
+            <wp:effectExtent l="0" t="0" r="6350" b="6350"/>
+            <wp:docPr id="4" name="Picture 4"/>
+            <wp:cNvGraphicFramePr>
+              <a:graphicFrameLocks xmlns:a="http://schemas.openxmlformats.org/drawingml/2006/main" noChangeAspect="1"/>
+            </wp:cNvGraphicFramePr>
+            <a:graphic xmlns:a="http://schemas.openxmlformats.org/drawingml/2006/main">
+              <a:graphicData uri="http://schemas.openxmlformats.org/drawingml/2006/picture">
+                <pic:pic xmlns:pic="http://schemas.openxmlformats.org/drawingml/2006/picture">
+                  <pic:nvPicPr>
+                    <pic:cNvPr id="0" name="Picture 4"/>
+                    <pic:cNvPicPr>
+                      <a:picLocks noChangeAspect="1" noChangeArrowheads="1"/>
+                    </pic:cNvPicPr>
+                  </pic:nvPicPr>
+                  <pic:blipFill>
+                    <a:blip r:embed="rId7">
+                      <a:extLst>
+                        <a:ext uri="{28A0092B-C50C-407E-A947-70E740481C1C}">
+                          <a14:useLocalDpi xmlns:a14="http://schemas.microsoft.com/office/drawing/2010/main" val="0"/>
+                        </a:ext>
+                      </a:extLst>
+                    </a:blip>
+                    <a:srcRect/>
+                    <a:stretch>
+                      <a:fillRect/>
+                    </a:stretch>
+                  </pic:blipFill>
+                  <pic:spPr bwMode="auto">
+                    <a:xfrm>
+                      <a:off x="0" y="0"/>
+                      <a:ext cx="5937250" cy="3613150"/>
+                    </a:xfrm>
+                    <a:prstGeom prst="rect">
+                      <a:avLst/>
+                    </a:prstGeom>
+                    <a:noFill/>
+                    <a:ln>
+                      <a:noFill/>
+                    </a:ln>
+                  </pic:spPr>
+                </pic:pic>
+              </a:graphicData>
+            </a:graphic>
+          </wp:inline>
+        </w:drawing>
+      </w:r>
+      <w:bookmarkStart w:id="0" w:name="_GoBack"/>
+      <w:bookmarkEnd w:id="0"/>
+    </w:p>
+    <w:p>
+      <w:pPr>
+        <w:rPr>
+          <w:b/>
+        </w:rPr>
+      </w:pPr>
+      <w:r>
+        <w:rPr>
+          <w:b/>
+        </w:rPr>
         <w:t>@git push</w:t>
       </w:r>
     </w:p>
@@ -297,10 +401,7 @@
       </w:r>
     </w:p>
     <w:p/>
-    <w:p>
-      <w:bookmarkStart w:id="0" w:name="_GoBack"/>
-      <w:bookmarkEnd w:id="0"/>
-    </w:p>
+    <w:p/>
     <w:p/>
     <w:p/>
     <w:p/>

</xml_diff>